<commit_message>
Fixed scores printout events null error
</commit_message>
<xml_diff>
--- a/DualMeetManager/DualMeetManager/bin/Debug/avsb.docx
+++ b/DualMeetManager/DualMeetManager/bin/Debug/avsb.docx
@@ -243,50 +243,41 @@
             <w:pPr>
               <w:jc w:val="center"/>
             </w:pPr>
-            <w:r>
-              <w:t>TIE</w:t>
-            </w:r>
-          </w:p>
-        </w:tc>
-        <w:tc>
-          <w:tcPr>
-            <w:tcW w:w="2310" w:type="dxa"/>
-            <w:shd w:val="clear" w:color="auto" w:fill="D3D3D3"/>
-          </w:tcPr>
-          <w:p>
-            <w:pPr>
-              <w:jc w:val="center"/>
-            </w:pPr>
-            <w:r>
-              <w:t>TIE</w:t>
-            </w:r>
-          </w:p>
-        </w:tc>
-        <w:tc>
-          <w:tcPr>
-            <w:tcW w:w="2310" w:type="dxa"/>
-            <w:shd w:val="clear" w:color="auto" w:fill="D3D3D3"/>
-          </w:tcPr>
-          <w:p>
-            <w:pPr>
-              <w:jc w:val="center"/>
-            </w:pPr>
-            <w:r>
-              <w:t>10.8</w:t>
-            </w:r>
-          </w:p>
-        </w:tc>
-        <w:tc>
-          <w:tcPr>
-            <w:tcW w:w="2310" w:type="dxa"/>
-            <w:shd w:val="clear" w:color="auto" w:fill="D3D3D3"/>
-          </w:tcPr>
-          <w:p>
-            <w:pPr>
-              <w:jc w:val="center"/>
-            </w:pPr>
-            <w:r>
-              <w:t>8</w:t>
+          </w:p>
+        </w:tc>
+        <w:tc>
+          <w:tcPr>
+            <w:tcW w:w="2310" w:type="dxa"/>
+            <w:shd w:val="clear" w:color="auto" w:fill="D3D3D3"/>
+          </w:tcPr>
+          <w:p>
+            <w:pPr>
+              <w:jc w:val="center"/>
+            </w:pPr>
+          </w:p>
+        </w:tc>
+        <w:tc>
+          <w:tcPr>
+            <w:tcW w:w="2310" w:type="dxa"/>
+            <w:shd w:val="clear" w:color="auto" w:fill="D3D3D3"/>
+          </w:tcPr>
+          <w:p>
+            <w:pPr>
+              <w:jc w:val="center"/>
+            </w:pPr>
+          </w:p>
+        </w:tc>
+        <w:tc>
+          <w:tcPr>
+            <w:tcW w:w="2310" w:type="dxa"/>
+            <w:shd w:val="clear" w:color="auto" w:fill="D3D3D3"/>
+          </w:tcPr>
+          <w:p>
+            <w:pPr>
+              <w:jc w:val="center"/>
+            </w:pPr>
+            <w:r>
+              <w:t>0</w:t>
             </w:r>
           </w:p>
         </w:tc>
@@ -544,64 +535,55 @@
             <w:pPr>
               <w:jc w:val="center"/>
             </w:pPr>
-            <w:r>
-              <w:t>b</w:t>
-            </w:r>
-          </w:p>
-        </w:tc>
-        <w:tc>
-          <w:tcPr>
-            <w:tcW w:w="2310" w:type="dxa"/>
-            <w:shd w:val="clear" w:color="auto" w:fill="D3D3D3"/>
-          </w:tcPr>
-          <w:p>
-            <w:pPr>
-              <w:jc w:val="center"/>
-            </w:pPr>
-            <w:r>
-              <w:t>b</w:t>
-            </w:r>
-          </w:p>
-        </w:tc>
-        <w:tc>
-          <w:tcPr>
-            <w:tcW w:w="2310" w:type="dxa"/>
-            <w:shd w:val="clear" w:color="auto" w:fill="D3D3D3"/>
-          </w:tcPr>
-          <w:p>
-            <w:pPr>
-              <w:jc w:val="center"/>
-            </w:pPr>
-            <w:r>
-              <w:t>10.9</w:t>
-            </w:r>
-          </w:p>
-        </w:tc>
-        <w:tc>
-          <w:tcPr>
-            <w:tcW w:w="2310" w:type="dxa"/>
-            <w:shd w:val="clear" w:color="auto" w:fill="D3D3D3"/>
-          </w:tcPr>
-          <w:p>
-            <w:pPr>
-              <w:jc w:val="center"/>
-            </w:pPr>
-            <w:r>
-              <w:t>0</w:t>
-            </w:r>
-          </w:p>
-        </w:tc>
-        <w:tc>
-          <w:tcPr>
-            <w:tcW w:w="2310" w:type="dxa"/>
-            <w:shd w:val="clear" w:color="auto" w:fill="D3D3D3"/>
-          </w:tcPr>
-          <w:p>
-            <w:pPr>
-              <w:jc w:val="center"/>
-            </w:pPr>
-            <w:r>
-              <w:t>1</w:t>
+          </w:p>
+        </w:tc>
+        <w:tc>
+          <w:tcPr>
+            <w:tcW w:w="2310" w:type="dxa"/>
+            <w:shd w:val="clear" w:color="auto" w:fill="D3D3D3"/>
+          </w:tcPr>
+          <w:p>
+            <w:pPr>
+              <w:jc w:val="center"/>
+            </w:pPr>
+          </w:p>
+        </w:tc>
+        <w:tc>
+          <w:tcPr>
+            <w:tcW w:w="2310" w:type="dxa"/>
+            <w:shd w:val="clear" w:color="auto" w:fill="D3D3D3"/>
+          </w:tcPr>
+          <w:p>
+            <w:pPr>
+              <w:jc w:val="center"/>
+            </w:pPr>
+          </w:p>
+        </w:tc>
+        <w:tc>
+          <w:tcPr>
+            <w:tcW w:w="2310" w:type="dxa"/>
+            <w:shd w:val="clear" w:color="auto" w:fill="D3D3D3"/>
+          </w:tcPr>
+          <w:p>
+            <w:pPr>
+              <w:jc w:val="center"/>
+            </w:pPr>
+            <w:r>
+              <w:t>0</w:t>
+            </w:r>
+          </w:p>
+        </w:tc>
+        <w:tc>
+          <w:tcPr>
+            <w:tcW w:w="2310" w:type="dxa"/>
+            <w:shd w:val="clear" w:color="auto" w:fill="D3D3D3"/>
+          </w:tcPr>
+          <w:p>
+            <w:pPr>
+              <w:jc w:val="center"/>
+            </w:pPr>
+            <w:r>
+              <w:t>0</w:t>
             </w:r>
           </w:p>
         </w:tc>
@@ -699,21 +681,21 @@
               <w:jc w:val="center"/>
             </w:pPr>
             <w:r>
-              <w:t>8</w:t>
-            </w:r>
-          </w:p>
-        </w:tc>
-        <w:tc>
-          <w:tcPr>
-            <w:tcW w:w="2310" w:type="dxa"/>
-            <w:shd w:val="clear" w:color="auto" w:fill="D3D3D3"/>
-          </w:tcPr>
-          <w:p>
-            <w:pPr>
-              <w:jc w:val="center"/>
-            </w:pPr>
-            <w:r>
-              <w:t>1</w:t>
+              <w:t>0</w:t>
+            </w:r>
+          </w:p>
+        </w:tc>
+        <w:tc>
+          <w:tcPr>
+            <w:tcW w:w="2310" w:type="dxa"/>
+            <w:shd w:val="clear" w:color="auto" w:fill="D3D3D3"/>
+          </w:tcPr>
+          <w:p>
+            <w:pPr>
+              <w:jc w:val="center"/>
+            </w:pPr>
+            <w:r>
+              <w:t>0</w:t>
             </w:r>
           </w:p>
         </w:tc>

</xml_diff>